<commit_message>
Commit to check if Project removal from fkress to jlisec worked.
</commit_message>
<xml_diff>
--- a/inst/rmd/report_vorlage_analyt.docx
+++ b/inst/rmd/report_vorlage_analyt.docx
@@ -2,7 +2,54 @@
 <file path=word/document.xml><?xml version="1.0" encoding="utf-8"?>
 <w:document xmlns:w="http://schemas.openxmlformats.org/wordprocessingml/2006/main" xmlns:m="http://schemas.openxmlformats.org/officeDocument/2006/math" xmlns:r="http://schemas.openxmlformats.org/officeDocument/2006/relationships" xmlns:o="urn:schemas-microsoft-com:office:office" xmlns:v="urn:schemas-microsoft-com:vml" xmlns:w10="urn:schemas-microsoft-com:office:word" xmlns:a="http://schemas.openxmlformats.org/drawingml/2006/main" xmlns:pic="http://schemas.openxmlformats.org/drawingml/2006/picture" xmlns:wp="http://schemas.openxmlformats.org/drawingml/2006/wordprocessingDrawing">
   <w:body>
-    <w:bookmarkStart w:id="26" w:name="ecerto-analyte-report"/>
+    <w:p>
+      <w:pPr>
+        <w:pStyle w:val="FirstParagraph"/>
+      </w:pPr>
+      <w:r>
+        <w:drawing>
+          <wp:inline>
+            <wp:extent cx="1308907" cy="526009"/>
+            <wp:effectExtent b="0" l="0" r="0" t="0"/>
+            <wp:docPr descr="" title="" id="1" name="Picture"/>
+            <a:graphic>
+              <a:graphicData uri="http://schemas.openxmlformats.org/drawingml/2006/picture">
+                <pic:pic>
+                  <pic:nvPicPr>
+                    <pic:cNvPr descr="C:/Users/jlisec/Documents/Projects/BAMTool/www/BAMLogo2015.png" id="0" name="Picture"/>
+                    <pic:cNvPicPr>
+                      <a:picLocks noChangeArrowheads="1" noChangeAspect="1"/>
+                    </pic:cNvPicPr>
+                  </pic:nvPicPr>
+                  <pic:blipFill>
+                    <a:blip r:embed="rId20"/>
+                    <a:stretch>
+                      <a:fillRect/>
+                    </a:stretch>
+                  </pic:blipFill>
+                  <pic:spPr bwMode="auto">
+                    <a:xfrm>
+                      <a:off x="0" y="0"/>
+                      <a:ext cx="1308907" cy="526009"/>
+                    </a:xfrm>
+                    <a:prstGeom prst="rect">
+                      <a:avLst/>
+                    </a:prstGeom>
+                    <a:noFill/>
+                    <a:ln w="9525">
+                      <a:noFill/>
+                      <a:headEnd/>
+                      <a:tailEnd/>
+                    </a:ln>
+                  </pic:spPr>
+                </pic:pic>
+              </a:graphicData>
+            </a:graphic>
+          </wp:inline>
+        </w:drawing>
+      </w:r>
+    </w:p>
+    <w:bookmarkStart w:id="27" w:name="ecerto-analyte-report"/>
     <w:p>
       <w:pPr>
         <w:pStyle w:val="berschrift2"/>
@@ -20,47 +67,119 @@
         <w:t xml:space="preserve">Analyte Report</w:t>
       </w:r>
     </w:p>
-    <w:p>
-      <w:pPr>
-        <w:pStyle w:val="FirstParagraph"/>
-      </w:pPr>
-      <w:r>
-        <w:rPr>
-          <w:b/>
-        </w:rPr>
-        <w:t xml:space="preserve">Study ID: CRM001</w:t>
-      </w:r>
-      <w:r>
-        <w:br/>
-      </w:r>
-      <w:r>
-        <w:rPr>
-          <w:b/>
-        </w:rPr>
-        <w:t xml:space="preserve">User: Jan Lisec</w:t>
-      </w:r>
-      <w:r>
-        <w:br/>
-      </w:r>
-      <w:r>
-        <w:rPr>
-          <w:b/>
-        </w:rPr>
-        <w:t xml:space="preserve">Date: 24 September, 2021</w:t>
-      </w:r>
-    </w:p>
-    <w:p>
-      <w:pPr>
-        <w:pStyle w:val="Textkrper"/>
-      </w:pPr>
-      <w:r>
-        <w:rPr>
-          <w:b/>
-        </w:rPr>
-        <w:t xml:space="preserve">Analyte: X</w:t>
-      </w:r>
-    </w:p>
-    <w:bookmarkStart w:id="20" w:name="data-import"/>
+    <w:tbl>
+      <w:tblPr>
+        <w:tblStyle w:val="Table"/>
+        <w:tblW w:type="pct" w:w="0.0"/>
+        <w:tblLook w:firstRow="0" w:lastRow="0" w:firstColumn="0" w:lastColumn="0" w:noHBand="0" w:noVBand="0"/>
+      </w:tblPr>
+      <w:tblGrid/>
+      <w:tr>
+        <w:tc>
+          <w:p>
+            <w:pPr>
+              <w:pStyle w:val="Compact"/>
+              <w:jc w:val="right"/>
+            </w:pPr>
+            <w:r>
+              <w:rPr>
+                <w:b/>
+              </w:rPr>
+              <w:t xml:space="preserve">Study ID:</w:t>
+            </w:r>
+          </w:p>
+        </w:tc>
+        <w:tc>
+          <w:p>
+            <w:pPr>
+              <w:pStyle w:val="Compact"/>
+              <w:jc w:val="left"/>
+            </w:pPr>
+            <w:r>
+              <w:t xml:space="preserve">CRM001</w:t>
+            </w:r>
+          </w:p>
+        </w:tc>
+        <w:tc>
+          <w:p>
+            <w:pPr>
+              <w:pStyle w:val="Compact"/>
+              <w:jc w:val="right"/>
+            </w:pPr>
+            <w:r>
+              <w:rPr>
+                <w:b/>
+              </w:rPr>
+              <w:t xml:space="preserve">Date:</w:t>
+            </w:r>
+          </w:p>
+        </w:tc>
+        <w:tc>
+          <w:p>
+            <w:pPr>
+              <w:pStyle w:val="Compact"/>
+              <w:jc w:val="left"/>
+            </w:pPr>
+            <w:r>
+              <w:t xml:space="preserve">26 September, 2021</w:t>
+            </w:r>
+          </w:p>
+        </w:tc>
+      </w:tr>
+      <w:tr>
+        <w:tc>
+          <w:p>
+            <w:pPr>
+              <w:pStyle w:val="Compact"/>
+              <w:jc w:val="right"/>
+            </w:pPr>
+            <w:r>
+              <w:rPr>
+                <w:b/>
+              </w:rPr>
+              <w:t xml:space="preserve">User:</w:t>
+            </w:r>
+          </w:p>
+        </w:tc>
+        <w:tc>
+          <w:p>
+            <w:pPr>
+              <w:pStyle w:val="Compact"/>
+              <w:jc w:val="left"/>
+            </w:pPr>
+            <w:r>
+              <w:t xml:space="preserve">Jan Lisec</w:t>
+            </w:r>
+          </w:p>
+        </w:tc>
+        <w:tc>
+          <w:p>
+            <w:pPr>
+              <w:pStyle w:val="Compact"/>
+              <w:jc w:val="right"/>
+            </w:pPr>
+            <w:r>
+              <w:rPr>
+                <w:b/>
+              </w:rPr>
+              <w:t xml:space="preserve">Analyte:</w:t>
+            </w:r>
+          </w:p>
+        </w:tc>
+        <w:tc>
+          <w:p>
+            <w:pPr>
+              <w:pStyle w:val="Compact"/>
+              <w:jc w:val="left"/>
+            </w:pPr>
+            <w:r>
+              <w:t xml:space="preserve">X</w:t>
+            </w:r>
+          </w:p>
+        </w:tc>
+      </w:tr>
+    </w:tbl>
+    <w:bookmarkStart w:id="21" w:name="data-import"/>
     <w:p>
       <w:pPr>
         <w:pStyle w:val="berschrift3"/>
@@ -2634,8 +2753,8 @@
         </w:tc>
       </w:tr>
     </w:tbl>
-    <w:bookmarkEnd w:id="20"/>
-    <w:bookmarkStart w:id="21" w:name="Xe2dd8ab4348a6daad2580af4457eecd95058161"/>
+    <w:bookmarkEnd w:id="21"/>
+    <w:bookmarkStart w:id="22" w:name="Xe2dd8ab4348a6daad2580af4457eecd95058161"/>
     <w:p>
       <w:pPr>
         <w:pStyle w:val="berschrift3"/>
@@ -2706,8 +2825,8 @@
         <w:t xml:space="preserve">85, 88</w:t>
       </w:r>
     </w:p>
-    <w:bookmarkEnd w:id="21"/>
-    <w:bookmarkStart w:id="22" w:name="X4fcb516363a11ce9262204eb5f55f22dab1cf4a"/>
+    <w:bookmarkEnd w:id="22"/>
+    <w:bookmarkStart w:id="23" w:name="X4fcb516363a11ce9262204eb5f55f22dab1cf4a"/>
     <w:p>
       <w:pPr>
         <w:pStyle w:val="berschrift3"/>
@@ -2778,8 +2897,8 @@
         <w:t xml:space="preserve">L5</w:t>
       </w:r>
     </w:p>
-    <w:bookmarkEnd w:id="22"/>
-    <w:bookmarkStart w:id="24" w:name="certified-values-plot"/>
+    <w:bookmarkEnd w:id="23"/>
+    <w:bookmarkStart w:id="25" w:name="certified-values-plot"/>
     <w:p>
       <w:pPr>
         <w:pStyle w:val="berschrift3"/>
@@ -2802,13 +2921,13 @@
               <a:graphicData uri="http://schemas.openxmlformats.org/drawingml/2006/picture">
                 <pic:pic>
                   <pic:nvPicPr>
-                    <pic:cNvPr descr="report_vorlage_analyt_files/figure-docx/unnamed-chunk-5-1.png" id="0" name="Picture"/>
+                    <pic:cNvPr descr="report_vorlage_analyt_files/figure-docx/unnamed-chunk-6-1.png" id="0" name="Picture"/>
                     <pic:cNvPicPr>
                       <a:picLocks noChangeArrowheads="1" noChangeAspect="1"/>
                     </pic:cNvPicPr>
                   </pic:nvPicPr>
                   <pic:blipFill>
-                    <a:blip r:embed="rId23"/>
+                    <a:blip r:embed="rId24"/>
                     <a:stretch>
                       <a:fillRect/>
                     </a:stretch>
@@ -2835,8 +2954,8 @@
         </w:drawing>
       </w:r>
     </w:p>
-    <w:bookmarkEnd w:id="24"/>
-    <w:bookmarkStart w:id="25" w:name="Xc88117003901706d5185321dbcd6cb9f545f446"/>
+    <w:bookmarkEnd w:id="25"/>
+    <w:bookmarkStart w:id="26" w:name="Xc88117003901706d5185321dbcd6cb9f545f446"/>
     <w:p>
       <w:pPr>
         <w:pStyle w:val="berschrift3"/>
@@ -2871,8 +2990,8 @@
         <w:t xml:space="preserve">This is a Report template for demonstration purpose. Specific layouts can be generated on demand.</w:t>
       </w:r>
     </w:p>
-    <w:bookmarkEnd w:id="25"/>
     <w:bookmarkEnd w:id="26"/>
+    <w:bookmarkEnd w:id="27"/>
     <w:sectPr>
       <w:pgSz w:w="12240" w:h="15840"/>
       <w:pgMar w:top="1417" w:right="1417" w:bottom="1134" w:left="1417" w:header="720" w:footer="720" w:gutter="0"/>
@@ -3118,6 +3237,15 @@
     <w:abstractNumId w:val="0"/>
   </w:num>
   <w:num w:numId="2">
+    <w:abstractNumId w:val="0"/>
+  </w:num>
+  <w:num w:numId="3">
+    <w:abstractNumId w:val="0"/>
+  </w:num>
+  <w:num w:numId="4">
+    <w:abstractNumId w:val="0"/>
+  </w:num>
+  <w:num w:numId="5">
     <w:abstractNumId w:val="0"/>
   </w:num>
   <w:num w:numId="1000">
@@ -3518,7 +3646,7 @@
     <w:uiPriority w:val="9"/>
     <w:unhideWhenUsed/>
     <w:qFormat/>
-    <w:rsid w:val="00942F2C"/>
+    <w:rsid w:val="001036D1"/>
     <w:pPr>
       <w:keepNext/>
       <w:keepLines/>
@@ -3526,8 +3654,7 @@
       <w:outlineLvl w:val="1"/>
     </w:pPr>
     <w:rPr>
-      <w:rFonts w:eastAsiaTheme="majorEastAsia" w:cstheme="majorBidi"/>
-      <w:b/>
+      <w:rFonts w:ascii="BAM Klavika Medium" w:eastAsiaTheme="majorEastAsia" w:hAnsi="BAM Klavika Medium" w:cstheme="majorBidi"/>
       <w:bCs/>
       <w:color w:val="4F81BD" w:themeColor="accent1"/>
       <w:sz w:val="28"/>
@@ -3541,7 +3668,7 @@
     <w:uiPriority w:val="9"/>
     <w:unhideWhenUsed/>
     <w:qFormat/>
-    <w:rsid w:val="00942F2C"/>
+    <w:rsid w:val="001036D1"/>
     <w:pPr>
       <w:keepNext/>
       <w:keepLines/>
@@ -3549,8 +3676,7 @@
       <w:outlineLvl w:val="2"/>
     </w:pPr>
     <w:rPr>
-      <w:rFonts w:eastAsiaTheme="majorEastAsia" w:cstheme="majorBidi"/>
-      <w:b/>
+      <w:rFonts w:ascii="BAM Klavika Medium" w:eastAsiaTheme="majorEastAsia" w:hAnsi="BAM Klavika Medium" w:cstheme="majorBidi"/>
       <w:bCs/>
       <w:color w:val="4F81BD" w:themeColor="accent1"/>
       <w:sz w:val="24"/>
@@ -3718,11 +3844,12 @@
     <w:name w:val="Compact"/>
     <w:basedOn w:val="Textkrper"/>
     <w:qFormat/>
-    <w:rsid w:val="00D31307"/>
+    <w:rsid w:val="003420F7"/>
     <w:pPr>
       <w:spacing w:before="36" w:after="36"/>
     </w:pPr>
     <w:rPr>
+      <w:rFonts w:ascii="Arial" w:hAnsi="Arial"/>
       <w:sz w:val="20"/>
     </w:rPr>
   </w:style>

</xml_diff>